<commit_message>
05.10.20 add OT, change Econom.
</commit_message>
<xml_diff>
--- a/Экономика/Старая экономика/Экономика_Щербинина.docx
+++ b/Экономика/Старая экономика/Экономика_Щербинина.docx
@@ -1550,7 +1550,6 @@
       <w:bookmarkStart w:id="13" w:name="_Toc439141540"/>
       <w:bookmarkStart w:id="14" w:name="_Toc441036801"/>
       <w:bookmarkStart w:id="15" w:name="_Toc441036941"/>
-      <w:bookmarkStart w:id="16" w:name="_GoBack"/>
       <w:r>
         <w:rPr>
           <w:color w:val="000000" w:themeColor="text1"/>
@@ -3749,7 +3748,6 @@
         <w:t>.</w:t>
       </w:r>
     </w:p>
-    <w:bookmarkEnd w:id="16"/>
     <w:p>
       <w:pPr>
         <w:pStyle w:val="diptext"/>
@@ -3769,9 +3767,9 @@
           <w:szCs w:val="28"/>
         </w:rPr>
       </w:pPr>
-      <w:bookmarkStart w:id="17" w:name="_Toc435344142"/>
-      <w:bookmarkStart w:id="18" w:name="_Toc439141542"/>
-      <w:bookmarkStart w:id="19" w:name="_Toc441036803"/>
+      <w:bookmarkStart w:id="16" w:name="_Toc435344142"/>
+      <w:bookmarkStart w:id="17" w:name="_Toc439141542"/>
+      <w:bookmarkStart w:id="18" w:name="_Toc441036803"/>
       <w:r>
         <w:rPr>
           <w:color w:val="000000" w:themeColor="text1"/>
@@ -3780,9 +3778,9 @@
         </w:rPr>
         <w:t xml:space="preserve">4.4 Оцінка </w:t>
       </w:r>
+      <w:bookmarkEnd w:id="16"/>
       <w:bookmarkEnd w:id="17"/>
       <w:bookmarkEnd w:id="18"/>
-      <w:bookmarkEnd w:id="19"/>
       <w:r>
         <w:rPr>
           <w:color w:val="000000" w:themeColor="text1"/>
@@ -6365,7 +6363,7 @@
           <v:shape id="_x0000_i1025" type="#_x0000_t75" style="width:69pt;height:35.25pt" o:ole="">
             <v:imagedata r:id="rId7" o:title=""/>
           </v:shape>
-          <o:OLEObject Type="Embed" ProgID="Equation.3" ShapeID="_x0000_i1025" DrawAspect="Content" ObjectID="_1661894041" r:id="rId8"/>
+          <o:OLEObject Type="Embed" ProgID="Equation.3" ShapeID="_x0000_i1025" DrawAspect="Content" ObjectID="_1663441320" r:id="rId8"/>
         </w:object>
       </w:r>
       <w:r>
@@ -6435,7 +6433,7 @@
           <v:shape id="_x0000_i1026" type="#_x0000_t75" style="width:51.75pt;height:36pt" o:ole="">
             <v:imagedata r:id="rId9" o:title=""/>
           </v:shape>
-          <o:OLEObject Type="Embed" ProgID="Equation.3" ShapeID="_x0000_i1026" DrawAspect="Content" ObjectID="_1661894042" r:id="rId10"/>
+          <o:OLEObject Type="Embed" ProgID="Equation.3" ShapeID="_x0000_i1026" DrawAspect="Content" ObjectID="_1663441321" r:id="rId10"/>
         </w:object>
       </w:r>
       <w:r>
@@ -6581,9 +6579,9 @@
           <w:szCs w:val="28"/>
         </w:rPr>
       </w:pPr>
-      <w:bookmarkStart w:id="20" w:name="_Toc435344143"/>
-      <w:bookmarkStart w:id="21" w:name="_Toc439141543"/>
-      <w:bookmarkStart w:id="22" w:name="_Toc441036804"/>
+      <w:bookmarkStart w:id="19" w:name="_Toc435344143"/>
+      <w:bookmarkStart w:id="20" w:name="_Toc439141543"/>
+      <w:bookmarkStart w:id="21" w:name="_Toc441036804"/>
       <w:r>
         <w:rPr>
           <w:color w:val="000000" w:themeColor="text1"/>
@@ -6593,9 +6591,9 @@
         <w:lastRenderedPageBreak/>
         <w:t xml:space="preserve">4.5 Стратегія </w:t>
       </w:r>
+      <w:bookmarkEnd w:id="19"/>
       <w:bookmarkEnd w:id="20"/>
       <w:bookmarkEnd w:id="21"/>
-      <w:bookmarkEnd w:id="22"/>
       <w:r>
         <w:rPr>
           <w:color w:val="000000" w:themeColor="text1"/>
@@ -6685,7 +6683,7 @@
           <v:shape id="_x0000_i1027" type="#_x0000_t75" style="width:96pt;height:19.5pt" o:ole="">
             <v:imagedata r:id="rId11" o:title=""/>
           </v:shape>
-          <o:OLEObject Type="Embed" ProgID="Equation.3" ShapeID="_x0000_i1027" DrawAspect="Content" ObjectID="_1661894043" r:id="rId12"/>
+          <o:OLEObject Type="Embed" ProgID="Equation.3" ShapeID="_x0000_i1027" DrawAspect="Content" ObjectID="_1663441322" r:id="rId12"/>
         </w:object>
       </w:r>
       <w:r>
@@ -6802,7 +6800,7 @@
           <v:shape id="_x0000_i1028" type="#_x0000_t75" style="width:21pt;height:21.75pt" o:ole="">
             <v:imagedata r:id="rId13" o:title=""/>
           </v:shape>
-          <o:OLEObject Type="Embed" ProgID="Equation.3" ShapeID="_x0000_i1028" DrawAspect="Content" ObjectID="_1661894044" r:id="rId14"/>
+          <o:OLEObject Type="Embed" ProgID="Equation.3" ShapeID="_x0000_i1028" DrawAspect="Content" ObjectID="_1663441323" r:id="rId14"/>
         </w:object>
       </w:r>
       <w:r>
@@ -6831,7 +6829,7 @@
           <v:shape id="_x0000_i1029" type="#_x0000_t75" style="width:92.25pt;height:50.25pt" o:ole="">
             <v:imagedata r:id="rId15" o:title=""/>
           </v:shape>
-          <o:OLEObject Type="Embed" ProgID="Equation.3" ShapeID="_x0000_i1029" DrawAspect="Content" ObjectID="_1661894045" r:id="rId16"/>
+          <o:OLEObject Type="Embed" ProgID="Equation.3" ShapeID="_x0000_i1029" DrawAspect="Content" ObjectID="_1663441324" r:id="rId16"/>
         </w:object>
       </w:r>
       <w:r>
@@ -8644,7 +8642,7 @@
           <v:shape id="_x0000_i1030" type="#_x0000_t75" style="width:113.25pt;height:35.25pt" o:ole="">
             <v:imagedata r:id="rId17" o:title=""/>
           </v:shape>
-          <o:OLEObject Type="Embed" ProgID="Equation.3" ShapeID="_x0000_i1030" DrawAspect="Content" ObjectID="_1661894046" r:id="rId18"/>
+          <o:OLEObject Type="Embed" ProgID="Equation.3" ShapeID="_x0000_i1030" DrawAspect="Content" ObjectID="_1663441325" r:id="rId18"/>
         </w:object>
       </w:r>
       <w:r>
@@ -8743,7 +8741,7 @@
           <v:shape id="_x0000_i1031" type="#_x0000_t75" style="width:141.75pt;height:27pt" o:ole="">
             <v:imagedata r:id="rId19" o:title=""/>
           </v:shape>
-          <o:OLEObject Type="Embed" ProgID="Equation.3" ShapeID="_x0000_i1031" DrawAspect="Content" ObjectID="_1661894047" r:id="rId20"/>
+          <o:OLEObject Type="Embed" ProgID="Equation.3" ShapeID="_x0000_i1031" DrawAspect="Content" ObjectID="_1663441326" r:id="rId20"/>
         </w:object>
       </w:r>
       <w:r>
@@ -10639,6 +10637,16 @@
           <w:szCs w:val="28"/>
         </w:rPr>
       </w:pPr>
+      <w:r>
+        <w:rPr>
+          <w:color w:val="000000" w:themeColor="text1"/>
+          <w:sz w:val="28"/>
+          <w:szCs w:val="28"/>
+        </w:rPr>
+        <w:t xml:space="preserve"> </w:t>
+      </w:r>
+      <w:bookmarkStart w:id="22" w:name="_GoBack"/>
+      <w:bookmarkEnd w:id="22"/>
     </w:p>
     <w:p>
       <w:pPr>
@@ -11931,7 +11939,7 @@
           <v:shape id="_x0000_i1032" type="#_x0000_t75" style="width:92.25pt;height:31.5pt" o:ole="">
             <v:imagedata r:id="rId21" o:title=""/>
           </v:shape>
-          <o:OLEObject Type="Embed" ProgID="Equation.3" ShapeID="_x0000_i1032" DrawAspect="Content" ObjectID="_1661894048" r:id="rId22"/>
+          <o:OLEObject Type="Embed" ProgID="Equation.3" ShapeID="_x0000_i1032" DrawAspect="Content" ObjectID="_1663441327" r:id="rId22"/>
         </w:object>
       </w:r>
       <w:r>
@@ -13211,7 +13219,7 @@
         <w:rStyle w:val="a4"/>
         <w:noProof/>
       </w:rPr>
-      <w:t>6</w:t>
+      <w:t>7</w:t>
     </w:r>
     <w:r>
       <w:rPr>
@@ -14230,7 +14238,7 @@
 </file>
 
 <file path=customXml/itemProps1.xml><?xml version="1.0" encoding="utf-8"?>
-<ds:datastoreItem xmlns:ds="http://schemas.openxmlformats.org/officeDocument/2006/customXml" ds:itemID="{0DECFDBB-3654-4B1D-9D37-6BF94DDC96FB}">
+<ds:datastoreItem xmlns:ds="http://schemas.openxmlformats.org/officeDocument/2006/customXml" ds:itemID="{7D83A62F-E4FC-4D15-BFCB-FF633C479DFE}">
   <ds:schemaRefs>
     <ds:schemaRef ds:uri="http://schemas.openxmlformats.org/officeDocument/2006/bibliography"/>
   </ds:schemaRefs>

</xml_diff>